<commit_message>
Replaced all variables with the figures I had
</commit_message>
<xml_diff>
--- a/assessment/src/test/resources/org/esa/cci/sst/assessment/car-template.docx
+++ b/assessment/src/test/resources/org/esa/cci/sst/assessment/car-template.docx
@@ -34,23 +34,10 @@
     </w:p>
     <w:p>
       <w:r>
-        <w:t>${</w:t>
-      </w:r>
-      <w:proofErr w:type="spellStart"/>
-      <w:proofErr w:type="gramStart"/>
-      <w:r>
-        <w:t>paragraph.</w:t>
-      </w:r>
-      <w:r>
-        <w:t>summary</w:t>
-      </w:r>
-      <w:proofErr w:type="gramEnd"/>
-      <w:r>
-        <w:t>_text</w:t>
-      </w:r>
-      <w:proofErr w:type="spellEnd"/>
-      <w:r>
-        <w:t>}</w:t>
+        <w:t>${paragraph.</w:t>
+      </w:r>
+      <w:r>
+        <w:t>summary_text}</w:t>
       </w:r>
     </w:p>
     <w:p>
@@ -63,61 +50,24 @@
     </w:p>
     <w:p>
       <w:r>
-        <w:t xml:space="preserve">The SST_CCI products and the comparison data sets are presented on a range of different grids and also, in those cases where the data are presented as anomalies, relative to different climatological averages. In order to make a direct comparison, the data were first converted into anomalies relative to the </w:t>
-      </w:r>
-      <w:proofErr w:type="spellStart"/>
-      <w:r>
-        <w:t>MyOcean</w:t>
-      </w:r>
-      <w:proofErr w:type="spellEnd"/>
-      <w:r>
-        <w:t xml:space="preserve"> OSTIA reanalysis climatology for the period 1985-2007. The clim</w:t>
-      </w:r>
-      <w:r>
-        <w:t xml:space="preserve">atology was </w:t>
-      </w:r>
-      <w:proofErr w:type="spellStart"/>
-      <w:r>
-        <w:t>regridded</w:t>
-      </w:r>
-      <w:proofErr w:type="spellEnd"/>
-      <w:r>
-        <w:t xml:space="preserve"> from 0.05-degree latitude by 0.05-</w:t>
-      </w:r>
-      <w:r>
-        <w:t xml:space="preserve">degree longitude daily to have the same resolution as the data set being processed. Secondly, a common mask was applied to the data. Again this was based on the </w:t>
-      </w:r>
-      <w:proofErr w:type="spellStart"/>
-      <w:r>
-        <w:t>MyOcean</w:t>
-      </w:r>
-      <w:proofErr w:type="spellEnd"/>
-      <w:r>
-        <w:t xml:space="preserve"> OSTIA reanalysis climatology.</w:t>
-      </w:r>
-    </w:p>
-    <w:p>
-      <w:r>
-        <w:t>${</w:t>
-      </w:r>
-      <w:proofErr w:type="spellStart"/>
-      <w:proofErr w:type="gramStart"/>
-      <w:r>
-        <w:t>figure</w:t>
+        <w:t>The SST_CCI products and the comparison data sets are presented on a range of different grids and also, in those cases where the data are presented as anomalies, relative to different climatological averages. In order to make a direct comparison, the data were first converted into anomalies relative to the MyOcean OSTIA reanalysis climatology for the period 1985-2007. The clim</w:t>
+      </w:r>
+      <w:r>
+        <w:t>atology was regridded from 0.05-degree latitude by 0.05-</w:t>
+      </w:r>
+      <w:r>
+        <w:t>degree longitude daily to have the same resolution as the data set being processed. Secondly, a common mask was applied to the data. Again this was based on the MyOcean OSTIA reanalysis climatology.</w:t>
+      </w:r>
+    </w:p>
+    <w:p>
+      <w:r>
+        <w:t>${figure</w:t>
       </w:r>
       <w:r>
         <w:t>.</w:t>
       </w:r>
       <w:r>
-        <w:t>region</w:t>
-      </w:r>
-      <w:proofErr w:type="gramEnd"/>
-      <w:r>
-        <w:t>_map</w:t>
-      </w:r>
-      <w:proofErr w:type="spellEnd"/>
-      <w:r>
-        <w:t>}</w:t>
+        <w:t>region_map}</w:t>
       </w:r>
     </w:p>
     <w:p>
@@ -135,15 +85,7 @@
     </w:p>
     <w:p>
       <w:r>
-        <w:t xml:space="preserve">Time series of area-averaged temperatures were calculated from each of the data sets for the regions shown in Figure 1. Area averages were calculated as a weighted average of all non-missing grid box values within the area. The weights were proportional to the area of ocean within the grid box. In coastal grid </w:t>
-      </w:r>
-      <w:proofErr w:type="gramStart"/>
-      <w:r>
-        <w:t>boxes which</w:t>
-      </w:r>
-      <w:proofErr w:type="gramEnd"/>
-      <w:r>
-        <w:t xml:space="preserve"> were not entirely covered by ocean, the area of ocean was estimated using the OSTIA reanalysis climatology. Grid boxes in the </w:t>
+        <w:t xml:space="preserve">Time series of area-averaged temperatures were calculated from each of the data sets for the regions shown in Figure 1. Area averages were calculated as a weighted average of all non-missing grid box values within the area. The weights were proportional to the area of ocean within the grid box. In coastal grid boxes which were not entirely covered by ocean, the area of ocean was estimated using the OSTIA reanalysis climatology. Grid boxes in the </w:t>
       </w:r>
       <w:r>
         <w:t>climatology, which had an assigned SST,</w:t>
@@ -160,23 +102,7 @@
         <w:t>ST3, each data set first had to</w:t>
       </w:r>
       <w:r>
-        <w:t xml:space="preserve"> be </w:t>
-      </w:r>
-      <w:proofErr w:type="spellStart"/>
-      <w:r>
-        <w:t>regridded</w:t>
-      </w:r>
-      <w:proofErr w:type="spellEnd"/>
-      <w:r>
-        <w:t xml:space="preserve"> to </w:t>
-      </w:r>
-      <w:proofErr w:type="gramStart"/>
-      <w:r>
-        <w:t>5 degree</w:t>
-      </w:r>
-      <w:proofErr w:type="gramEnd"/>
-      <w:r>
-        <w:t xml:space="preserve"> resolution.</w:t>
+        <w:t xml:space="preserve"> be regridded to 5 degree resolution.</w:t>
       </w:r>
     </w:p>
     <w:p>
@@ -243,15 +169,7 @@
         <w:pStyle w:val="Listenabsatz"/>
       </w:pPr>
       <w:r>
-        <w:t xml:space="preserve">Tropical Atlantic </w:t>
-      </w:r>
-      <w:proofErr w:type="spellStart"/>
-      <w:r>
-        <w:t>Meridional</w:t>
-      </w:r>
-      <w:proofErr w:type="spellEnd"/>
-      <w:r>
-        <w:t xml:space="preserve"> SST Gradient (TAMG) calculated as the difference between the area-average SST anomalies for the regions [60W-African Coast, 5-28N] and [60W-20E, 20S-5N]</w:t>
+        <w:t>Tropical Atlantic Meridional SST Gradient (TAMG) calculated as the difference between the area-average SST anomalies for the regions [60W-African Coast, 5-28N] and [60W-20E, 20S-5N]</w:t>
       </w:r>
     </w:p>
     <w:p>
@@ -283,9 +201,19 @@
     </w:p>
     <w:p>
       <w:r>
+        <w:t>${comment</w:t>
+      </w:r>
+      <w:r>
+        <w:t>.</w:t>
+      </w:r>
+      <w:r>
+        <w:t>Figure_2}</w:t>
+      </w:r>
+    </w:p>
+    <w:p>
+      <w:r>
         <w:t>${</w:t>
       </w:r>
-      <w:proofErr w:type="gramStart"/>
       <w:r>
         <w:t>comment</w:t>
       </w:r>
@@ -293,18 +221,13 @@
         <w:t>.</w:t>
       </w:r>
       <w:r>
-        <w:t>Figure</w:t>
-      </w:r>
-      <w:proofErr w:type="gramEnd"/>
-      <w:r>
-        <w:t>_2}</w:t>
+        <w:t>Figure_3}</w:t>
       </w:r>
     </w:p>
     <w:p>
       <w:r>
         <w:t>${</w:t>
       </w:r>
-      <w:proofErr w:type="gramStart"/>
       <w:r>
         <w:t>comment</w:t>
       </w:r>
@@ -312,156 +235,77 @@
         <w:t>.</w:t>
       </w:r>
       <w:r>
-        <w:t>Figure</w:t>
-      </w:r>
-      <w:proofErr w:type="gramEnd"/>
-      <w:r>
-        <w:t>_3}</w:t>
-      </w:r>
-    </w:p>
-    <w:p>
-      <w:r>
-        <w:t>${</w:t>
-      </w:r>
-      <w:proofErr w:type="gramStart"/>
-      <w:r>
-        <w:t>comment</w:t>
+        <w:t>Figure_4}</w:t>
+      </w:r>
+    </w:p>
+    <w:p>
+      <w:r>
+        <w:t>${comment</w:t>
       </w:r>
       <w:r>
         <w:t>.</w:t>
       </w:r>
       <w:r>
-        <w:t>Figure</w:t>
-      </w:r>
-      <w:proofErr w:type="gramEnd"/>
-      <w:r>
-        <w:t>_4}</w:t>
-      </w:r>
-    </w:p>
-    <w:p>
-      <w:r>
-        <w:t>${</w:t>
-      </w:r>
-      <w:proofErr w:type="gramStart"/>
-      <w:r>
-        <w:t>comment</w:t>
+        <w:t>Figure_5}</w:t>
+      </w:r>
+    </w:p>
+    <w:p>
+      <w:r>
+        <w:t>${figure</w:t>
       </w:r>
       <w:r>
         <w:t>.</w:t>
       </w:r>
       <w:r>
-        <w:t>Figure</w:t>
-      </w:r>
-      <w:proofErr w:type="gramEnd"/>
-      <w:r>
-        <w:t>_5}</w:t>
-      </w:r>
-    </w:p>
-    <w:p>
-      <w:r>
-        <w:t>${</w:t>
-      </w:r>
-      <w:proofErr w:type="gramStart"/>
-      <w:r>
-        <w:t>figure</w:t>
+        <w:t>Figure_2}</w:t>
+      </w:r>
+    </w:p>
+    <w:p>
+      <w:r>
+        <w:t>Figure 2: Linear trends from January 1992 to December 2010 for each of the 61 regions and indices and each of the comparison data sets (pink and grey) and the three CCI data sets: (red) L4, (green) L3u, (blue) L2p. The comparison data sets shown in pink are Pathfinder, NOCS, Karspeck, OSTIA reanalysis and Daily OI using AMSR. The pale blue area is an estimate of the uncertainty in the trend arising from measurement and sampling errors in the HadSST3 data.</w:t>
+      </w:r>
+    </w:p>
+    <w:p>
+      <w:r>
+        <w:t>${figure</w:t>
       </w:r>
       <w:r>
         <w:t>.</w:t>
       </w:r>
       <w:r>
-        <w:t>Figure</w:t>
-      </w:r>
-      <w:proofErr w:type="gramEnd"/>
-      <w:r>
-        <w:t>_2}</w:t>
-      </w:r>
-    </w:p>
-    <w:p>
-      <w:r>
-        <w:t xml:space="preserve">Figure 2: Linear trends from January 1992 to December 2010 for each of the 61 regions and indices and each of the comparison data sets (pink and grey) and the three CCI data sets: (red) L4, (green) L3u, (blue) L2p. The comparison data sets shown in pink are Pathfinder, NOCS, </w:t>
-      </w:r>
-      <w:proofErr w:type="spellStart"/>
-      <w:r>
-        <w:t>Karspeck</w:t>
-      </w:r>
-      <w:proofErr w:type="spellEnd"/>
-      <w:r>
-        <w:t>, OSTIA reanalysis and Daily OI using AMSR. The pale blue area is an estimate of the uncertainty in the trend arising from measurement and sampling errors in the HadSST3 data.</w:t>
-      </w:r>
-    </w:p>
-    <w:p>
-      <w:r>
-        <w:t>${</w:t>
-      </w:r>
-      <w:proofErr w:type="gramStart"/>
-      <w:r>
-        <w:t>figure</w:t>
+        <w:t>Figure_3}</w:t>
+      </w:r>
+    </w:p>
+    <w:p>
+      <w:r>
+        <w:t>Figure 3: As for Figure 2 but each data set has been reduced to the coverage of HadSST3.</w:t>
+      </w:r>
+    </w:p>
+    <w:p>
+      <w:r>
+        <w:t>${figure</w:t>
       </w:r>
       <w:r>
         <w:t>.</w:t>
       </w:r>
       <w:r>
-        <w:t>Figure</w:t>
-      </w:r>
-      <w:proofErr w:type="gramEnd"/>
-      <w:r>
-        <w:t>_3}</w:t>
-      </w:r>
-    </w:p>
-    <w:p>
-      <w:r>
-        <w:t>Figure 3: As for Figure 2 but each data set has been reduced to the coverage of HadSST3.</w:t>
-      </w:r>
-    </w:p>
-    <w:p>
-      <w:r>
-        <w:t>${</w:t>
-      </w:r>
-      <w:proofErr w:type="gramStart"/>
-      <w:r>
-        <w:t>figure</w:t>
+        <w:t>Figure_4}</w:t>
+      </w:r>
+    </w:p>
+    <w:p>
+      <w:r>
+        <w:t>Figure 4: Linear trends from January 1997 to December 2010 for each of the 61 regions and indices and each of the comparison data sets (pink and grey) and the three CCI data sets: (red) L4, (green) L3u, (blue) L2p. The comparison data sets shown in pink are Pathfinder, NOCS, Karspeck, OSTIA reanalysis and Daily OI using AMSR. The pale blue area is an estimate of the uncertainty in the trend arising from measurement and sampling errors in the HadSST3 data.</w:t>
+      </w:r>
+    </w:p>
+    <w:p>
+      <w:r>
+        <w:t>${figure</w:t>
       </w:r>
       <w:r>
         <w:t>.</w:t>
       </w:r>
       <w:r>
-        <w:t>Figure</w:t>
-      </w:r>
-      <w:proofErr w:type="gramEnd"/>
-      <w:r>
-        <w:t>_4}</w:t>
-      </w:r>
-    </w:p>
-    <w:p>
-      <w:r>
-        <w:t xml:space="preserve">Figure 4: Linear trends from January 1997 to December 2010 for each of the 61 regions and indices and each of the comparison data sets (pink and grey) and the three CCI data sets: (red) L4, (green) L3u, (blue) L2p. The comparison data sets shown in pink are Pathfinder, NOCS, </w:t>
-      </w:r>
-      <w:proofErr w:type="spellStart"/>
-      <w:r>
-        <w:t>Karspeck</w:t>
-      </w:r>
-      <w:proofErr w:type="spellEnd"/>
-      <w:r>
-        <w:t>, OSTIA reanalysis and Daily OI using AMSR. The pale blue area is an estimate of the uncertainty in the trend arising from measurement and sampling errors in the HadSST3 data.</w:t>
-      </w:r>
-    </w:p>
-    <w:p>
-      <w:r>
-        <w:t>${</w:t>
-      </w:r>
-      <w:proofErr w:type="gramStart"/>
-      <w:r>
-        <w:t>figure</w:t>
-      </w:r>
-      <w:r>
-        <w:t>.</w:t>
-      </w:r>
-      <w:r>
-        <w:t>Figure</w:t>
-      </w:r>
-      <w:proofErr w:type="gramEnd"/>
-      <w:r>
-        <w:t>_5}</w:t>
+        <w:t>Figure_5}</w:t>
       </w:r>
     </w:p>
     <w:p>
@@ -503,8 +347,6 @@
       <w:r>
         <w:t>${</w:t>
       </w:r>
-      <w:proofErr w:type="spellStart"/>
-      <w:proofErr w:type="gramStart"/>
       <w:r>
         <w:t>comment</w:t>
       </w:r>
@@ -512,13 +354,8 @@
         <w:t>.</w:t>
       </w:r>
       <w:r>
-        <w:t>dec</w:t>
-      </w:r>
-      <w:proofErr w:type="gramEnd"/>
-      <w:r>
-        <w:t>_plot_temp_strip_rel_to_first</w:t>
-      </w:r>
-      <w:proofErr w:type="spellEnd"/>
+        <w:t>dec_plot_temp_strip_rel_to_first</w:t>
+      </w:r>
       <w:r>
         <w:t>}</w:t>
       </w:r>
@@ -527,8 +364,6 @@
       <w:r>
         <w:t>${</w:t>
       </w:r>
-      <w:proofErr w:type="spellStart"/>
-      <w:proofErr w:type="gramStart"/>
       <w:r>
         <w:t>comment</w:t>
       </w:r>
@@ -536,34 +371,21 @@
         <w:t>.</w:t>
       </w:r>
       <w:r>
-        <w:t>decadal</w:t>
-      </w:r>
-      <w:proofErr w:type="gramEnd"/>
-      <w:r>
-        <w:t>_selection</w:t>
-      </w:r>
-      <w:proofErr w:type="spellEnd"/>
+        <w:t>decadal_selection</w:t>
+      </w:r>
       <w:r>
         <w:t>}</w:t>
       </w:r>
     </w:p>
     <w:p>
       <w:r>
-        <w:t>${</w:t>
-      </w:r>
-      <w:proofErr w:type="gramStart"/>
-      <w:r>
-        <w:t>comment</w:t>
+        <w:t>${comment</w:t>
       </w:r>
       <w:r>
         <w:t>.</w:t>
       </w:r>
       <w:r>
-        <w:t>decadal</w:t>
-      </w:r>
-      <w:proofErr w:type="gramEnd"/>
-      <w:r>
-        <w:t>_wall_1991</w:t>
+        <w:t>decadal_wall_1991</w:t>
       </w:r>
       <w:r>
         <w:t>}</w:t>
@@ -571,21 +393,13 @@
     </w:p>
     <w:p>
       <w:r>
-        <w:t>${</w:t>
-      </w:r>
-      <w:proofErr w:type="gramStart"/>
-      <w:r>
-        <w:t>comment</w:t>
+        <w:t>${comment</w:t>
       </w:r>
       <w:r>
         <w:t>.</w:t>
       </w:r>
       <w:r>
-        <w:t>decadal</w:t>
-      </w:r>
-      <w:proofErr w:type="gramEnd"/>
-      <w:r>
-        <w:t>_wall_2001</w:t>
+        <w:t>decadal_wall_2001</w:t>
       </w:r>
       <w:r>
         <w:t>}</w:t>
@@ -593,26 +407,13 @@
     </w:p>
     <w:p>
       <w:r>
-        <w:t>${</w:t>
-      </w:r>
-      <w:proofErr w:type="spellStart"/>
-      <w:proofErr w:type="gramStart"/>
-      <w:r>
-        <w:t>figures</w:t>
+        <w:t>${figures</w:t>
       </w:r>
       <w:r>
         <w:t>.</w:t>
       </w:r>
       <w:r>
-        <w:t>dec</w:t>
-      </w:r>
-      <w:proofErr w:type="gramEnd"/>
-      <w:r>
-        <w:t>_plot_temp_strip_rel_to_first</w:t>
-      </w:r>
-      <w:proofErr w:type="spellEnd"/>
-      <w:r>
-        <w:t>}</w:t>
+        <w:t>dec_plot_temp_strip_rel_to_first}</w:t>
       </w:r>
     </w:p>
     <w:p>
@@ -628,26 +429,13 @@
     </w:p>
     <w:p>
       <w:r>
-        <w:t>${</w:t>
-      </w:r>
-      <w:proofErr w:type="spellStart"/>
-      <w:proofErr w:type="gramStart"/>
-      <w:r>
-        <w:t>figures</w:t>
+        <w:t>${figures</w:t>
       </w:r>
       <w:r>
         <w:t>.</w:t>
       </w:r>
       <w:r>
-        <w:t>decadal</w:t>
-      </w:r>
-      <w:proofErr w:type="gramEnd"/>
-      <w:r>
-        <w:t>_selection</w:t>
-      </w:r>
-      <w:proofErr w:type="spellEnd"/>
-      <w:r>
-        <w:t>}</w:t>
+        <w:t>decadal_selection}</w:t>
       </w:r>
     </w:p>
     <w:p>
@@ -657,74 +445,34 @@
     </w:p>
     <w:p>
       <w:r>
-        <w:t>${</w:t>
-      </w:r>
-      <w:proofErr w:type="gramStart"/>
-      <w:r>
-        <w:t>figure</w:t>
+        <w:t>${figure</w:t>
       </w:r>
       <w:r>
         <w:t>.</w:t>
       </w:r>
       <w:r>
-        <w:t>decadal</w:t>
-      </w:r>
-      <w:proofErr w:type="gramEnd"/>
-      <w:r>
-        <w:t>_wall_1991}</w:t>
-      </w:r>
-    </w:p>
-    <w:p>
-      <w:r>
-        <w:t xml:space="preserve">Figure 8: </w:t>
-      </w:r>
-      <w:proofErr w:type="spellStart"/>
-      <w:r>
-        <w:t>Colocated</w:t>
-      </w:r>
-      <w:proofErr w:type="spellEnd"/>
-      <w:r>
-        <w:t xml:space="preserve"> decadal average differences between all pairs of data sets. Scale is same as for Figure 7. The difference is X minus Y so, for example, the Pathfinder columns is consistently negative because the Pathfinder has a cold bias relative to all the other data sets (i.e. Pathfinder minus other data set).</w:t>
-      </w:r>
-    </w:p>
-    <w:p>
-      <w:r>
-        <w:t>${</w:t>
-      </w:r>
-      <w:proofErr w:type="gramStart"/>
-      <w:r>
-        <w:t>figure</w:t>
+        <w:t>decadal_wall_1991}</w:t>
+      </w:r>
+    </w:p>
+    <w:p>
+      <w:r>
+        <w:t>Figure 8: Colocated decadal average differences between all pairs of data sets. Scale is same as for Figure 7. The difference is X minus Y so, for example, the Pathfinder columns is consistently negative because the Pathfinder has a cold bias relative to all the other data sets (i.e. Pathfinder minus other data set).</w:t>
+      </w:r>
+    </w:p>
+    <w:p>
+      <w:r>
+        <w:t>${figure</w:t>
       </w:r>
       <w:r>
         <w:t>.</w:t>
       </w:r>
       <w:r>
-        <w:t>decadal</w:t>
-      </w:r>
-      <w:proofErr w:type="gramEnd"/>
-      <w:r>
-        <w:t>_wall_2001}</w:t>
-      </w:r>
-    </w:p>
-    <w:p>
-      <w:r>
-        <w:t xml:space="preserve">Figure 9: </w:t>
-      </w:r>
-      <w:proofErr w:type="spellStart"/>
-      <w:r>
-        <w:t>Colocated</w:t>
-      </w:r>
-      <w:proofErr w:type="spellEnd"/>
-      <w:r>
-        <w:t xml:space="preserve"> decadal (2001-2010) average differences between all pairs of data sets. Scale is same as for Figure 7. The difference is X minus </w:t>
-      </w:r>
-      <w:proofErr w:type="gramStart"/>
-      <w:r>
-        <w:t>Y,</w:t>
-      </w:r>
-      <w:proofErr w:type="gramEnd"/>
-      <w:r>
-        <w:t xml:space="preserve"> so for example the Pathfinder column is consistently negative because the Pathfinder data set has a cold bias relative to all the other data sets (i.e. Pathfinder minus other data set).</w:t>
+        <w:t>decadal_wall_2001}</w:t>
+      </w:r>
+    </w:p>
+    <w:p>
+      <w:r>
+        <w:t>Figure 9: Colocated decadal (2001-2010) average differences between all pairs of data sets. Scale is same as for Figure 7. The difference is X minus Y, so for example the Pathfinder column is consistently negative because the Pathfinder data set has a cold bias relative to all the other data sets (i.e. Pathfinder minus other data set).</w:t>
       </w:r>
     </w:p>
     <w:p>
@@ -737,15 +485,7 @@
     </w:p>
     <w:p>
       <w:r>
-        <w:t xml:space="preserve">Lagged correlations were calculated for each data set. In order to make a direct comparison, all data sets were </w:t>
-      </w:r>
-      <w:proofErr w:type="spellStart"/>
-      <w:r>
-        <w:t>regridded</w:t>
-      </w:r>
-      <w:proofErr w:type="spellEnd"/>
-      <w:r>
-        <w:t xml:space="preserve"> to </w:t>
+        <w:t xml:space="preserve">Lagged correlations were calculated for each data set. In order to make a direct comparison, all data sets were regridded to </w:t>
       </w:r>
       <w:r>
         <w:t>5-degree</w:t>
@@ -778,8 +518,6 @@
       <w:r>
         <w:t>${</w:t>
       </w:r>
-      <w:proofErr w:type="spellStart"/>
-      <w:proofErr w:type="gramStart"/>
       <w:r>
         <w:t>comment</w:t>
       </w:r>
@@ -787,39 +525,35 @@
         <w:t>.</w:t>
       </w:r>
       <w:r>
-        <w:t>plot</w:t>
-      </w:r>
-      <w:proofErr w:type="gramEnd"/>
-      <w:r>
-        <w:t>_lagcorr</w:t>
-      </w:r>
-      <w:proofErr w:type="spellEnd"/>
+        <w:t>plot_lag</w:t>
+      </w:r>
+      <w:r>
+        <w:t>_</w:t>
+      </w:r>
+      <w:bookmarkStart w:id="0" w:name="_GoBack"/>
+      <w:bookmarkEnd w:id="0"/>
+      <w:r>
+        <w:t>corr</w:t>
+      </w:r>
       <w:r>
         <w:t>}</w:t>
       </w:r>
     </w:p>
     <w:p>
       <w:r>
-        <w:t>${</w:t>
-      </w:r>
-      <w:proofErr w:type="spellStart"/>
-      <w:proofErr w:type="gramStart"/>
-      <w:r>
-        <w:t>figures</w:t>
+        <w:t>${figures</w:t>
       </w:r>
       <w:r>
         <w:t>.</w:t>
       </w:r>
       <w:r>
-        <w:t>plot</w:t>
-      </w:r>
-      <w:proofErr w:type="gramEnd"/>
-      <w:r>
-        <w:t>_lagcorr</w:t>
-      </w:r>
-      <w:proofErr w:type="spellEnd"/>
-      <w:r>
-        <w:t>}</w:t>
+        <w:t>plot_lag</w:t>
+      </w:r>
+      <w:r>
+        <w:t>_</w:t>
+      </w:r>
+      <w:r>
+        <w:t>corr}</w:t>
       </w:r>
     </w:p>
     <w:p>
@@ -832,89 +566,46 @@
         <w:pStyle w:val="berschrift2"/>
       </w:pPr>
       <w:r>
-        <w:t xml:space="preserve">Additional </w:t>
-      </w:r>
-      <w:proofErr w:type="spellStart"/>
-      <w:r>
-        <w:t>Timeseries</w:t>
-      </w:r>
-      <w:bookmarkStart w:id="0" w:name="_GoBack"/>
-      <w:bookmarkEnd w:id="0"/>
-      <w:proofErr w:type="spellEnd"/>
-      <w:r>
-        <w:t xml:space="preserve"> Plots</w:t>
-      </w:r>
-    </w:p>
-    <w:p>
-      <w:r>
-        <w:t>${</w:t>
-      </w:r>
-      <w:proofErr w:type="spellStart"/>
-      <w:proofErr w:type="gramStart"/>
-      <w:r>
-        <w:t>paragraph</w:t>
+        <w:t>Additional Timeseries Plots</w:t>
+      </w:r>
+    </w:p>
+    <w:p>
+      <w:r>
+        <w:t>${paragraph</w:t>
       </w:r>
       <w:r>
         <w:t>.</w:t>
       </w:r>
       <w:r>
-        <w:t>plot</w:t>
-      </w:r>
-      <w:proofErr w:type="gramEnd"/>
-      <w:r>
-        <w:t>_selection_COLOC</w:t>
-      </w:r>
-      <w:proofErr w:type="spellEnd"/>
+        <w:t>plot_selection_COLOC</w:t>
+      </w:r>
       <w:r>
         <w:t>}</w:t>
       </w:r>
     </w:p>
     <w:p>
       <w:r>
-        <w:t>${</w:t>
-      </w:r>
-      <w:proofErr w:type="spellStart"/>
-      <w:proofErr w:type="gramStart"/>
-      <w:r>
-        <w:t>paragraph</w:t>
+        <w:t>${paragraph</w:t>
       </w:r>
       <w:r>
         <w:t>.</w:t>
       </w:r>
       <w:r>
-        <w:t>plot</w:t>
-      </w:r>
-      <w:proofErr w:type="gramEnd"/>
-      <w:r>
-        <w:t>_selection</w:t>
-      </w:r>
-      <w:proofErr w:type="spellEnd"/>
+        <w:t>plot_selection</w:t>
+      </w:r>
       <w:r>
         <w:t>}</w:t>
       </w:r>
     </w:p>
     <w:p>
       <w:r>
-        <w:t>${</w:t>
-      </w:r>
-      <w:proofErr w:type="spellStart"/>
-      <w:proofErr w:type="gramStart"/>
-      <w:r>
-        <w:t>figures</w:t>
+        <w:t>${figures</w:t>
       </w:r>
       <w:r>
         <w:t>.</w:t>
       </w:r>
       <w:r>
-        <w:t>plot</w:t>
-      </w:r>
-      <w:proofErr w:type="gramEnd"/>
-      <w:r>
-        <w:t>_selection_COLOC</w:t>
-      </w:r>
-      <w:proofErr w:type="spellEnd"/>
-      <w:r>
-        <w:t>}</w:t>
+        <w:t>plot_selection_COLOC}</w:t>
       </w:r>
     </w:p>
     <w:p>
@@ -928,15 +619,7 @@
         <w:t>al</w:t>
       </w:r>
       <w:r>
-        <w:t xml:space="preserve"> average SST anomaly (relative to </w:t>
-      </w:r>
-      <w:proofErr w:type="spellStart"/>
-      <w:r>
-        <w:t>MyOcean</w:t>
-      </w:r>
-      <w:proofErr w:type="spellEnd"/>
-      <w:r>
-        <w:t xml:space="preserve"> OSTIA reanalysis) for each of the comparison data sets (grey) and the SST_C</w:t>
+        <w:t xml:space="preserve"> average SST anomaly (relative to MyOcean OSTIA reanalysis) for each of the comparison data sets (grey) and the SST_C</w:t>
       </w:r>
       <w:r>
         <w:t>CI products (red, green, blue).</w:t>
@@ -944,26 +627,13 @@
     </w:p>
     <w:p>
       <w:r>
-        <w:t>${</w:t>
-      </w:r>
-      <w:proofErr w:type="spellStart"/>
-      <w:proofErr w:type="gramStart"/>
-      <w:r>
-        <w:t>figures</w:t>
+        <w:t>${figures</w:t>
       </w:r>
       <w:r>
         <w:t>.</w:t>
       </w:r>
       <w:r>
-        <w:t>plot</w:t>
-      </w:r>
-      <w:proofErr w:type="gramEnd"/>
-      <w:r>
-        <w:t>_selection</w:t>
-      </w:r>
-      <w:proofErr w:type="spellEnd"/>
-      <w:r>
-        <w:t>}</w:t>
+        <w:t>plot_selection}</w:t>
       </w:r>
     </w:p>
     <w:p>
@@ -974,15 +644,7 @@
         <w:t>Collocated</w:t>
       </w:r>
       <w:r>
-        <w:t xml:space="preserve"> regional average SST anomaly (relative to </w:t>
-      </w:r>
-      <w:proofErr w:type="spellStart"/>
-      <w:r>
-        <w:t>MyOcean</w:t>
-      </w:r>
-      <w:proofErr w:type="spellEnd"/>
-      <w:r>
-        <w:t xml:space="preserve"> OSTIA reanalysis) for each of the comparison data sets (grey) and the SST_CCI products (red, green, blue).</w:t>
+        <w:t xml:space="preserve"> regional average SST anomaly (relative to MyOcean OSTIA reanalysis) for each of the comparison data sets (grey) and the SST_CCI products (red, green, blue).</w:t>
       </w:r>
     </w:p>
     <w:sectPr>
@@ -2991,7 +2653,7 @@
 </file>
 
 <file path=customXml/itemProps1.xml><?xml version="1.0" encoding="utf-8"?>
-<ds:datastoreItem xmlns:ds="http://schemas.openxmlformats.org/officeDocument/2006/customXml" ds:itemID="{E7E24426-DBD3-3E4F-B395-012F15B51C46}">
+<ds:datastoreItem xmlns:ds="http://schemas.openxmlformats.org/officeDocument/2006/customXml" ds:itemID="{19758117-64E3-CF43-9470-F131DCF1D9C1}">
   <ds:schemaRefs>
     <ds:schemaRef ds:uri="http://schemas.openxmlformats.org/officeDocument/2006/bibliography"/>
   </ds:schemaRefs>

</xml_diff>